<commit_message>
changes in html pages of countries and images added, query page front end done
</commit_message>
<xml_diff>
--- a/flags/content.docx
+++ b/flags/content.docx
@@ -21,7 +21,15 @@
     <w:p/>
     <w:p>
       <w:r>
-        <w:t xml:space="preserve">At Sure Success Education &amp; Immigration Consultant , we provide exceptional visa consulting services for tourists in various countries like Canada, Australia, </w:t>
+        <w:t xml:space="preserve">At Sure Success Education &amp; Immigration </w:t>
+      </w:r>
+      <w:proofErr w:type="gramStart"/>
+      <w:r>
+        <w:t>Consultant ,</w:t>
+      </w:r>
+      <w:proofErr w:type="gramEnd"/>
+      <w:r>
+        <w:t xml:space="preserve"> we provide exceptional visa consulting services for tourists in various countries like Canada, Australia, </w:t>
       </w:r>
       <w:proofErr w:type="spellStart"/>
       <w:r>
@@ -82,7 +90,15 @@
     <w:p/>
     <w:p>
       <w:r>
-        <w:t>Expertise: Our team of visa consultants have years of experience and are well-versed in the visa requirements of various countries. We stay up-to-date with the latest immigration regulations to provide accurate and reliable advice.</w:t>
+        <w:t xml:space="preserve">Expertise: Our team of visa consultants have years of experience and are well-versed in the visa requirements of various countries. We stay </w:t>
+      </w:r>
+      <w:proofErr w:type="gramStart"/>
+      <w:r>
+        <w:t>up-to-date</w:t>
+      </w:r>
+      <w:proofErr w:type="gramEnd"/>
+      <w:r>
+        <w:t xml:space="preserve"> with the latest immigration regulations to provide accurate and reliable advice.</w:t>
       </w:r>
     </w:p>
     <w:p/>
@@ -117,8 +133,13 @@
     <w:p/>
     <w:p>
       <w:r>
-        <w:t>Contact Us details or form</w:t>
-      </w:r>
+        <w:t xml:space="preserve">Contact Us details or </w:t>
+      </w:r>
+      <w:proofErr w:type="gramStart"/>
+      <w:r>
+        <w:t>form</w:t>
+      </w:r>
+      <w:proofErr w:type="gramEnd"/>
     </w:p>
     <w:p/>
     <w:p/>
@@ -179,77 +200,81 @@
       <w:r>
         <w:t xml:space="preserve">Visa </w:t>
       </w:r>
+      <w:r>
+        <w:t>Process</w:t>
+      </w:r>
+      <w:r>
+        <w:t xml:space="preserve"> </w:t>
+      </w:r>
+    </w:p>
+    <w:p/>
+    <w:p>
+      <w:r>
+        <w:t xml:space="preserve">University Placement Assistance: Our experienced </w:t>
+      </w:r>
+      <w:r>
+        <w:t>counsellors</w:t>
+      </w:r>
+      <w:r>
+        <w:t xml:space="preserve"> will guide you in choosing the right Canadian university or college based on your field of study, academic background, and career goals.</w:t>
+      </w:r>
+    </w:p>
+    <w:p/>
+    <w:p>
+      <w:r>
+        <w:t>Application Support: We provide step-by-step assistance with the application process, ensuring that all required documents are submitted correctly and on time.</w:t>
+      </w:r>
+    </w:p>
+    <w:p/>
+    <w:p>
+      <w:r>
+        <w:t>Visa Guidance: Our team will assist you in understanding the visa requirements, preparing the necessary documentation, and guiding you through the application process.</w:t>
+      </w:r>
+    </w:p>
+    <w:p/>
+    <w:p>
+      <w:r>
+        <w:t>Pre-Departure Orientation: We provide comprehensive pre-departure orientation sessions to help you familiarize yourself with Canadian culture, academic expectations, and practical matters such as health insurance and banking.</w:t>
+      </w:r>
+    </w:p>
+    <w:p/>
+    <w:p/>
+    <w:p>
+      <w:r>
+        <w:t>Why Choose Us?</w:t>
+      </w:r>
+    </w:p>
+    <w:p/>
+    <w:p>
+      <w:r>
+        <w:t xml:space="preserve">Expertise: Our team of visa consultants have years of experience and are well-versed in the visa requirements of various countries. We stay </w:t>
+      </w:r>
+      <w:proofErr w:type="gramStart"/>
+      <w:r>
+        <w:t>up-to-date</w:t>
+      </w:r>
+      <w:proofErr w:type="gramEnd"/>
+      <w:r>
+        <w:t xml:space="preserve"> with the latest immigration regulations to provide accurate and reliable advice.</w:t>
+      </w:r>
+    </w:p>
+    <w:p/>
+    <w:p>
+      <w:r>
+        <w:t>Efficiency: We strive to provide prompt and efficient service. With our assistance, you can avoid common pitfalls and spare yourself the frustration of dealing with complicated visa procedures.</w:t>
+      </w:r>
+    </w:p>
+    <w:p/>
+    <w:p>
+      <w:r>
+        <w:t xml:space="preserve">Personalized Service: We understand that each </w:t>
+      </w:r>
       <w:proofErr w:type="spellStart"/>
       <w:r>
-        <w:t>Proccess</w:t>
+        <w:t>traveler's</w:t>
       </w:r>
       <w:proofErr w:type="spellEnd"/>
       <w:r>
-        <w:t xml:space="preserve"> </w:t>
-      </w:r>
-    </w:p>
-    <w:p/>
-    <w:p>
-      <w:r>
-        <w:t xml:space="preserve">University Placement Assistance: Our experienced </w:t>
-      </w:r>
-      <w:proofErr w:type="spellStart"/>
-      <w:r>
-        <w:t>counselors</w:t>
-      </w:r>
-      <w:proofErr w:type="spellEnd"/>
-      <w:r>
-        <w:t xml:space="preserve"> will guide you in choosing the right Canadian university or college based on your field of study, academic background, and career goals.</w:t>
-      </w:r>
-    </w:p>
-    <w:p/>
-    <w:p>
-      <w:r>
-        <w:t>Application Support: We provide step-by-step assistance with the application process, ensuring that all required documents are submitted correctly and on time.</w:t>
-      </w:r>
-    </w:p>
-    <w:p/>
-    <w:p>
-      <w:r>
-        <w:t>Visa Guidance: Our team will assist you in understanding the visa requirements, preparing the necessary documentation, and guiding you through the application process.</w:t>
-      </w:r>
-    </w:p>
-    <w:p/>
-    <w:p>
-      <w:r>
-        <w:t>Pre-Departure Orientation: We provide comprehensive pre-departure orientation sessions to help you familiarize yourself with Canadian culture, academic expectations, and practical matters such as health insurance and banking.</w:t>
-      </w:r>
-    </w:p>
-    <w:p/>
-    <w:p/>
-    <w:p>
-      <w:r>
-        <w:t>Why Choose Us?</w:t>
-      </w:r>
-    </w:p>
-    <w:p/>
-    <w:p>
-      <w:r>
-        <w:t>Expertise: Our team of visa consultants have years of experience and are well-versed in the visa requirements of various countries. We stay up-to-date with the latest immigration regulations to provide accurate and reliable advice.</w:t>
-      </w:r>
-    </w:p>
-    <w:p/>
-    <w:p>
-      <w:r>
-        <w:t>Efficiency: We strive to provide prompt and efficient service. With our assistance, you can avoid common pitfalls and spare yourself the frustration of dealing with complicated visa procedures.</w:t>
-      </w:r>
-    </w:p>
-    <w:p/>
-    <w:p>
-      <w:r>
-        <w:t xml:space="preserve">Personalized Service: We understand that each </w:t>
-      </w:r>
-      <w:proofErr w:type="spellStart"/>
-      <w:r>
-        <w:t>traveler's</w:t>
-      </w:r>
-      <w:proofErr w:type="spellEnd"/>
-      <w:r>
         <w:t xml:space="preserve"> visa needs are unique. We offer personalized assistance tailored to your specific requirements, ensuring a hassle-free application process.</w:t>
       </w:r>
     </w:p>
@@ -260,8 +285,13 @@
     </w:p>
     <w:p>
       <w:r>
-        <w:t>Contact details or form</w:t>
-      </w:r>
+        <w:t xml:space="preserve">Contact details or </w:t>
+      </w:r>
+      <w:proofErr w:type="gramStart"/>
+      <w:r>
+        <w:t>form</w:t>
+      </w:r>
+      <w:proofErr w:type="gramEnd"/>
     </w:p>
     <w:p>
       <w:pPr>
@@ -296,7 +326,15 @@
       </w:r>
       <w:proofErr w:type="spellEnd"/>
       <w:r>
-        <w:t xml:space="preserve"> &amp; Immigration Consultant. We offer Australia  rich and diverse learning experience, with its world-class universities, stunning landscapes, and vibrant culture. Discover the wonder of this fascinating country while gaining an international education that will set you apart in today's global society.</w:t>
+        <w:t xml:space="preserve"> &amp; Immigration Consultant. We offer </w:t>
+      </w:r>
+      <w:proofErr w:type="gramStart"/>
+      <w:r>
+        <w:t>Australia  rich</w:t>
+      </w:r>
+      <w:proofErr w:type="gramEnd"/>
+      <w:r>
+        <w:t xml:space="preserve"> and diverse learning experience, with its world-class universities, stunning landscapes, and vibrant culture. Discover the wonder of this fascinating country while gaining an international education that will set you apart in today's global society.</w:t>
       </w:r>
     </w:p>
     <w:p/>
@@ -409,8 +447,13 @@
       </w:r>
       <w:proofErr w:type="spellEnd"/>
       <w:r>
-        <w:t xml:space="preserve"> will guide you in choosing the right Canadian university or college based on your field of study, academic background, and career goals</w:t>
-      </w:r>
+        <w:t xml:space="preserve"> will guide you in choosing the right Canadian university or college based on your field of study, academic background, and career </w:t>
+      </w:r>
+      <w:proofErr w:type="gramStart"/>
+      <w:r>
+        <w:t>goals</w:t>
+      </w:r>
+      <w:proofErr w:type="gramEnd"/>
     </w:p>
     <w:p/>
     <w:p>
@@ -449,7 +492,15 @@
     <w:p/>
     <w:p>
       <w:r>
-        <w:t>Expertise: Our team of visa consultants have years of experience and are well-versed in the visa requirements of various countries. We stay up-to-date with the latest immigration regulations to provide accurate and reliable advice.</w:t>
+        <w:t xml:space="preserve">Expertise: Our team of visa consultants have years of experience and are well-versed in the visa requirements of various countries. We stay </w:t>
+      </w:r>
+      <w:proofErr w:type="gramStart"/>
+      <w:r>
+        <w:t>up-to-date</w:t>
+      </w:r>
+      <w:proofErr w:type="gramEnd"/>
+      <w:r>
+        <w:t xml:space="preserve"> with the latest immigration regulations to provide accurate and reliable advice.</w:t>
       </w:r>
     </w:p>
     <w:p/>
@@ -482,8 +533,13 @@
     <w:p/>
     <w:p>
       <w:r>
-        <w:t>Contact details or form</w:t>
-      </w:r>
+        <w:t xml:space="preserve">Contact details or </w:t>
+      </w:r>
+      <w:proofErr w:type="gramStart"/>
+      <w:r>
+        <w:t>form</w:t>
+      </w:r>
+      <w:proofErr w:type="gramEnd"/>
     </w:p>
     <w:p/>
     <w:p>
@@ -553,7 +609,15 @@
     <w:p/>
     <w:p>
       <w:r>
-        <w:t>1.  Student Pass (For Full-Time Students):** This is the most common type of visa for international students studying full-time in Singapore. It is issued for the duration of the course and allows students to work part-time during academic terms and full-time during holidays.</w:t>
+        <w:t>1.  Student Pass (For Full-Time Students</w:t>
+      </w:r>
+      <w:proofErr w:type="gramStart"/>
+      <w:r>
+        <w:t>):*</w:t>
+      </w:r>
+      <w:proofErr w:type="gramEnd"/>
+      <w:r>
+        <w:t>* This is the most common type of visa for international students studying full-time in Singapore. It is issued for the duration of the course and allows students to work part-time during academic terms and full-time during holidays.</w:t>
       </w:r>
     </w:p>
     <w:p/>
@@ -565,7 +629,15 @@
     <w:p/>
     <w:p>
       <w:r>
-        <w:t>3.  *Work Holiday Program (For Recent Graduates):* This program allows recent graduates from selected countries to work and holiday in Singapore for up to 6 months. It is an excellent option for graduates who want to gain international work experience.</w:t>
+        <w:t>3.  *Work Holiday Program (For Recent Graduates</w:t>
+      </w:r>
+      <w:proofErr w:type="gramStart"/>
+      <w:r>
+        <w:t>):*</w:t>
+      </w:r>
+      <w:proofErr w:type="gramEnd"/>
+      <w:r>
+        <w:t xml:space="preserve"> This program allows recent graduates from selected countries to work and holiday in Singapore for up to 6 months. It is an excellent option for graduates who want to gain international work experience.</w:t>
       </w:r>
     </w:p>
     <w:p/>
@@ -651,7 +723,15 @@
     <w:p/>
     <w:p>
       <w:r>
-        <w:t>Expertise: Our team of visa consultants have years of experience and are well-versed in the visa requirements of various countries. We stay up-to-date with the latest immigration regulations to provide accurate and reliable advice.</w:t>
+        <w:t xml:space="preserve">Expertise: Our team of visa consultants have years of experience and are well-versed in the visa requirements of various countries. We stay </w:t>
+      </w:r>
+      <w:proofErr w:type="gramStart"/>
+      <w:r>
+        <w:t>up-to-date</w:t>
+      </w:r>
+      <w:proofErr w:type="gramEnd"/>
+      <w:r>
+        <w:t xml:space="preserve"> with the latest immigration regulations to provide accurate and reliable advice.</w:t>
       </w:r>
     </w:p>
     <w:p/>
@@ -683,8 +763,13 @@
     <w:p/>
     <w:p>
       <w:r>
-        <w:t>Contact details or form</w:t>
-      </w:r>
+        <w:t xml:space="preserve">Contact details or </w:t>
+      </w:r>
+      <w:proofErr w:type="gramStart"/>
+      <w:r>
+        <w:t>form</w:t>
+      </w:r>
+      <w:proofErr w:type="gramEnd"/>
     </w:p>
     <w:p/>
     <w:p>
@@ -820,7 +905,15 @@
     <w:p/>
     <w:p>
       <w:r>
-        <w:t>Expertise: Our team of visa consultants have years of experience and are well-versed in the visa requirements of various countries. We stay up-to-date with the latest immigration regulations to provide accurate and reliable advice.</w:t>
+        <w:t xml:space="preserve">Expertise: Our team of visa consultants have years of experience and are well-versed in the visa requirements of various countries. We stay </w:t>
+      </w:r>
+      <w:proofErr w:type="gramStart"/>
+      <w:r>
+        <w:t>up-to-date</w:t>
+      </w:r>
+      <w:proofErr w:type="gramEnd"/>
+      <w:r>
+        <w:t xml:space="preserve"> with the latest immigration regulations to provide accurate and reliable advice.</w:t>
       </w:r>
     </w:p>
     <w:p/>
@@ -852,374 +945,238 @@
     <w:p/>
     <w:p>
       <w:r>
-        <w:t>Contact details or form</w:t>
-      </w:r>
-    </w:p>
-    <w:p/>
-    <w:p/>
-    <w:p>
-      <w:r>
+        <w:t xml:space="preserve">Contact details or </w:t>
+      </w:r>
+      <w:proofErr w:type="gramStart"/>
+      <w:r>
+        <w:t>form</w:t>
+      </w:r>
+      <w:proofErr w:type="gramEnd"/>
+    </w:p>
+    <w:p/>
+    <w:p/>
+    <w:p>
+      <w:pPr>
+        <w:rPr>
+          <w:sz w:val="52"/>
+          <w:szCs w:val="52"/>
+        </w:rPr>
+      </w:pPr>
+      <w:r>
+        <w:rPr>
+          <w:sz w:val="52"/>
+          <w:szCs w:val="52"/>
+        </w:rPr>
         <w:lastRenderedPageBreak/>
-        <w:t>Study Abroad in the UK</w:t>
-      </w:r>
-    </w:p>
-    <w:p/>
-    <w:p>
-      <w:r>
-        <w:t>Benefits of Studying Abroad in the UK</w:t>
-      </w:r>
-    </w:p>
-    <w:p/>
-    <w:p>
-      <w:r>
-        <w:t>At Sure Success Education &amp; Immigration Consultant, Studying abroad in UK is a life-changing experience that provides numerous benefits. The United Kingdom, with its rich history, prestigious universities, and diverse culture, offers an excellent opportunity for international students to explore and grow. Here are some key benefits of studying abroad in the UK:</w:t>
-      </w:r>
-    </w:p>
-    <w:p/>
-    <w:p>
-      <w:r>
-        <w:t>Why To Study In UK ?</w:t>
-      </w:r>
-    </w:p>
-    <w:p/>
-    <w:p>
-      <w:r>
-        <w:t>1.  Top-Quality Education: The UK is renowned for its world-class universities and academic excellence. By studying in the UK, you will have access to high-quality education and be taught by renowned professors and experts in your chosen field.</w:t>
-      </w:r>
-    </w:p>
-    <w:p>
+        <w:t>Consultation</w:t>
+      </w:r>
+      <w:r>
+        <w:rPr>
+          <w:sz w:val="52"/>
+          <w:szCs w:val="52"/>
+        </w:rPr>
+        <w:t xml:space="preserve"> service's </w:t>
+      </w:r>
+    </w:p>
+    <w:p/>
+    <w:p>
+      <w:r>
+        <w:t>We offer professional assistance for passport freshers and renewals, application support, VFS appointment and many more. Our team of experts will guide you through the entire process, making it quick and hassle-free. Whether you are applying for your first passport or renewing an existing one, we are here to help.</w:t>
+      </w:r>
+    </w:p>
+    <w:p/>
+    <w:p>
+      <w:r>
+        <w:t>Our Passport Services Offered:</w:t>
+      </w:r>
+    </w:p>
+    <w:p/>
+    <w:p>
+      <w:r>
+        <w:t>1. Consultation on passport application requirements</w:t>
+      </w:r>
+    </w:p>
+    <w:p>
+      <w:r>
+        <w:t>2. Assistance with filling out the application forms accurately</w:t>
+      </w:r>
+    </w:p>
+    <w:p>
+      <w:r>
+        <w:t>3. Documentation guidance and checklist to ensure you have all the necessary documents</w:t>
+      </w:r>
+    </w:p>
+    <w:p>
+      <w:r>
+        <w:t>4. Appointment scheduling at the nearest Passport Seva Kendra (PSK)</w:t>
+      </w:r>
+    </w:p>
+    <w:p>
+      <w:r>
+        <w:t>5. Regular updates and tracking of your passport application status</w:t>
+      </w:r>
+    </w:p>
+    <w:p>
+      <w:r>
+        <w:t>6. Expert guidance on any queries or concerns throughout the process</w:t>
+      </w:r>
+    </w:p>
+    <w:p/>
+    <w:p>
+      <w:r>
+        <w:t xml:space="preserve"> Application Support</w:t>
+      </w:r>
+    </w:p>
+    <w:p/>
+    <w:p>
+      <w:r>
+        <w:t>Our dedicated team provides comprehensive application support for passport services. We understand that the application process can be confusing, especially for first-time applicants. That's why we offer expert guidance every step of the way.</w:t>
+      </w:r>
+    </w:p>
+    <w:p/>
+    <w:p>
+      <w:r>
+        <w:t>Our Application Support Services include:</w:t>
+      </w:r>
+    </w:p>
+    <w:p/>
+    <w:p>
+      <w:r>
+        <w:t>1.  Assistance with pre-application documentation</w:t>
+      </w:r>
+    </w:p>
+    <w:p>
+      <w:r>
+        <w:t>2.   Guidance on document verification and      attestation</w:t>
+      </w:r>
+    </w:p>
+    <w:p>
+      <w:r>
+        <w:t>3.  Help with booking the required appointments</w:t>
+      </w:r>
+    </w:p>
+    <w:p>
+      <w:r>
+        <w:t>4.  Walkthrough of the entire application process</w:t>
+      </w:r>
+    </w:p>
+    <w:p>
+      <w:r>
+        <w:t>5.  Support for any technical issues or errors faced during online submission</w:t>
+      </w:r>
+    </w:p>
+    <w:p>
+      <w:r>
+        <w:t>6. Assistance with tracking the application status</w:t>
+      </w:r>
+    </w:p>
+    <w:p/>
+    <w:p>
+      <w:r>
+        <w:t>VFS Appointment</w:t>
+      </w:r>
+    </w:p>
+    <w:p/>
+    <w:p>
+      <w:r>
+        <w:t xml:space="preserve">We also </w:t>
+      </w:r>
+      <w:proofErr w:type="gramStart"/>
+      <w:r>
+        <w:t>offer assistance</w:t>
+      </w:r>
+      <w:proofErr w:type="gramEnd"/>
+      <w:r>
+        <w:t xml:space="preserve"> with VFS appointments for passport services. VFS Global is a trusted partner for various consulates and embassies, and our team can help you secure an appointment at your preferred VFS </w:t>
+      </w:r>
+      <w:r>
+        <w:t>centre</w:t>
+      </w:r>
+      <w:r>
+        <w:t>.</w:t>
+      </w:r>
+    </w:p>
+    <w:p/>
+    <w:p>
+      <w:r>
+        <w:t>Our VFS Appointment Service Includes:</w:t>
+      </w:r>
+    </w:p>
+    <w:p/>
+    <w:p>
+      <w:r>
+        <w:t>1. Detailed information on the required documents for your specific visa category</w:t>
+      </w:r>
+    </w:p>
+    <w:p>
+      <w:r>
+        <w:t>2. Assistance with completing the online application form</w:t>
+      </w:r>
+    </w:p>
+    <w:p>
+      <w:r>
+        <w:t>3. Guidance on the VFS appointment booking process</w:t>
+      </w:r>
+    </w:p>
+    <w:p>
+      <w:r>
+        <w:t>4.  Reminders and notifications about your scheduled appointment</w:t>
+      </w:r>
+    </w:p>
+    <w:p>
+      <w:r>
+        <w:t>5. Support in case of any rescheduling or cancellation requirements</w:t>
+      </w:r>
+    </w:p>
+    <w:p>
+      <w:r>
+        <w:t>6. Tips and advice for a smooth VFS appointment experience</w:t>
+      </w:r>
+    </w:p>
+    <w:p/>
+    <w:p>
+      <w:r>
+        <w:t xml:space="preserve">Contact us today to avail our professional services for passport fresher/renewal and application support. Our team is ready to assist you and make the entire process as seamless as possible. Together, we can ensure that you get hassle-free </w:t>
+      </w:r>
+      <w:proofErr w:type="gramStart"/>
+      <w:r>
+        <w:t>service</w:t>
+      </w:r>
+      <w:proofErr w:type="gramEnd"/>
       <w:r>
         <w:t xml:space="preserve"> </w:t>
       </w:r>
     </w:p>
     <w:p>
       <w:r>
-        <w:t>2.  Wide Range of Courses: British universities offer a diverse portfolio of courses across various disciplines. Whether you are interested in humanities, sciences, business, or arts, you will find a wide range of options to choose from.</w:t>
-      </w:r>
-    </w:p>
-    <w:p>
+        <w:t xml:space="preserve">                       Contact </w:t>
+      </w:r>
+      <w:proofErr w:type="gramStart"/>
+      <w:r>
+        <w:t>details</w:t>
+      </w:r>
+      <w:proofErr w:type="gramEnd"/>
       <w:r>
         <w:t xml:space="preserve"> </w:t>
       </w:r>
     </w:p>
     <w:p>
       <w:r>
-        <w:t>3.  Cultural Diversity: Studying in the UK gives you the opportunity to live and interact with people from different cultural backgrounds. This exposure allows you to broaden your perspectives, develop intercultural competence, and build lifelong friendships with people from all over the world.</w:t>
-      </w:r>
-    </w:p>
-    <w:p/>
-    <w:p>
-      <w:r>
-        <w:t>4. Enhanced Career Opportunities: A degree from a UK university is highly respected across the globe and enhances your job prospects. The UK has a strong reputation for research and innovation, and many employers value graduates who have experienced a different educational system.</w:t>
-      </w:r>
-    </w:p>
-    <w:p>
-      <w:r>
-        <w:t xml:space="preserve"> </w:t>
-      </w:r>
-    </w:p>
-    <w:p>
-      <w:r>
-        <w:t>5.  Exploration and Travel: The UK is a gateway to Europe, making it easy for students to explore other European countries during breaks and holidays. You can take advantage of the excellent transportation links to visit iconic landmarks, experience different cultures, and create lasting memories.</w:t>
-      </w:r>
-    </w:p>
-    <w:p/>
-    <w:p>
-      <w:r>
-        <w:t>Visa Process for Studying in the UK</w:t>
-      </w:r>
-    </w:p>
-    <w:p/>
-    <w:p>
-      <w:r>
-        <w:t>To study in the UK, most international students will require a student visa. Here is a brief overview of the visa process:</w:t>
-      </w:r>
-    </w:p>
-    <w:p/>
-    <w:p>
-      <w:r>
-        <w:t>1.  Choose a Course and University: First, you need to select a course and university that you wish to study in.</w:t>
-      </w:r>
-    </w:p>
-    <w:p/>
-    <w:p>
-      <w:r>
-        <w:t>2. Application Support: We provide step-by-step assistance with the application process, ensuring that all required documents are submitted correctly and on time.</w:t>
-      </w:r>
-    </w:p>
-    <w:p/>
-    <w:p>
-      <w:r>
-        <w:t>3. Visa Guidance: Our team will assist you in understanding the visa requirements, preparing the necessary documentation, and guiding you through the application process.</w:t>
-      </w:r>
-    </w:p>
-    <w:p/>
-    <w:p>
-      <w:r>
-        <w:t xml:space="preserve"> 4. Apply and Pay: Submit your visa application online through the UKVI (UK Visas and Immigration) website. You will need to create an account, complete the application form, and pay the visa application fee.</w:t>
-      </w:r>
-    </w:p>
-    <w:p/>
-    <w:p>
-      <w:r>
-        <w:t xml:space="preserve">5. Biometrics and Documents: Once the application is submitted, you will be required to visit a visa application </w:t>
+        <w:t>(</w:t>
       </w:r>
       <w:proofErr w:type="spellStart"/>
       <w:r>
-        <w:t>center</w:t>
+        <w:t>Plz</w:t>
       </w:r>
       <w:proofErr w:type="spellEnd"/>
       <w:r>
-        <w:t xml:space="preserve"> to provide your biometric information (fingerprints and photograph) and submit necessary documents, including your passport, CAS letter, financial statements, and proof of English language proficiency.</w:t>
-      </w:r>
-    </w:p>
-    <w:p/>
-    <w:p>
-      <w:r>
-        <w:t xml:space="preserve">6. Decision and Collection: After submitting your application, you will receive a decision on your visa. If approved, you can collect your visa from the visa application </w:t>
-      </w:r>
-      <w:proofErr w:type="spellStart"/>
-      <w:r>
-        <w:t>center</w:t>
-      </w:r>
-      <w:proofErr w:type="spellEnd"/>
-      <w:r>
-        <w:t xml:space="preserve"> or have it delivered to your address.</w:t>
-      </w:r>
-    </w:p>
-    <w:p/>
-    <w:p>
-      <w:r>
-        <w:t>7.  Arrival in the UK: Once you receive your visa, you can plan your travel to the UK. Upon arrival, ensure that you go through the necessary immigration procedures at the airport.</w:t>
-      </w:r>
-    </w:p>
-    <w:p/>
-    <w:p>
-      <w:r>
-        <w:t>Why Choose Us?</w:t>
-      </w:r>
-    </w:p>
-    <w:p/>
-    <w:p>
-      <w:r>
-        <w:t>Expertise: Our team of visa consultants have years of experience and are well-versed in the visa requirements of various countries. We stay up-to-date with the latest immigration regulations to provide accurate and reliable advice.</w:t>
-      </w:r>
-    </w:p>
-    <w:p/>
-    <w:p>
-      <w:r>
-        <w:t>Efficiency: We strive to provide prompt and efficient service. With our assistance, you can avoid common pitfalls and spare yourself the frustration of dealing with complicated visa procedures.</w:t>
-      </w:r>
-    </w:p>
-    <w:p/>
-    <w:p>
-      <w:r>
-        <w:lastRenderedPageBreak/>
-        <w:t xml:space="preserve">Personalized Service: We understand that each </w:t>
-      </w:r>
-      <w:proofErr w:type="spellStart"/>
-      <w:r>
-        <w:t>traveler's</w:t>
-      </w:r>
-      <w:proofErr w:type="spellEnd"/>
-      <w:r>
-        <w:t xml:space="preserve"> visa needs are unique. We offer personalized assistance tailored to your specific requirements, ensuring a hassle-free application process.</w:t>
-      </w:r>
-    </w:p>
-    <w:p/>
-    <w:p>
-      <w:r>
-        <w:t>Customer Satisfaction: Our top priority is customer satisfaction. We are committed to going above and beyond to meet your visa needs and ensure a smooth travel experience.</w:t>
-      </w:r>
-    </w:p>
-    <w:p/>
-    <w:p>
-      <w:r>
-        <w:t>Contact details or form</w:t>
-      </w:r>
-    </w:p>
-    <w:p/>
-    <w:p/>
-    <w:p/>
-    <w:p/>
-    <w:p>
-      <w:r>
-        <w:t xml:space="preserve">Consultation service's </w:t>
-      </w:r>
-    </w:p>
-    <w:p/>
-    <w:p>
-      <w:r>
-        <w:t>We offer professional assistance for passport freshers and renewals, application support, VFS appointment and many more. Our team of experts will guide you through the entire process, making it quick and hassle-free. Whether you are applying for your first passport or renewing an existing one, we are here to help.</w:t>
-      </w:r>
-    </w:p>
-    <w:p/>
-    <w:p>
-      <w:r>
-        <w:t>Our Passport Services Offered:</w:t>
-      </w:r>
-    </w:p>
-    <w:p/>
-    <w:p>
-      <w:r>
-        <w:t>1. Consultation on passport application requirements</w:t>
-      </w:r>
-    </w:p>
-    <w:p>
-      <w:r>
-        <w:t>2. Assistance with filling out the application forms accurately</w:t>
-      </w:r>
-    </w:p>
-    <w:p>
-      <w:r>
-        <w:t>3. Documentation guidance and checklist to ensure you have all the necessary documents</w:t>
-      </w:r>
-    </w:p>
-    <w:p>
-      <w:r>
-        <w:t>4. Appointment scheduling at the nearest Passport Seva Kendra (PSK)</w:t>
-      </w:r>
-    </w:p>
-    <w:p>
-      <w:r>
-        <w:t>5. Regular updates and tracking of your passport application status</w:t>
-      </w:r>
-    </w:p>
-    <w:p>
-      <w:r>
-        <w:t>6. Expert guidance on any queries or concerns throughout the process</w:t>
-      </w:r>
-    </w:p>
-    <w:p/>
-    <w:p>
-      <w:r>
-        <w:t xml:space="preserve"> Application Support</w:t>
-      </w:r>
-    </w:p>
-    <w:p/>
-    <w:p>
-      <w:r>
-        <w:t>Our dedicated team provides comprehensive application support for passport services. We understand that the application process can be confusing, especially for first-time applicants. That's why we offer expert guidance every step of the way.</w:t>
-      </w:r>
-    </w:p>
-    <w:p/>
-    <w:p>
-      <w:r>
-        <w:lastRenderedPageBreak/>
-        <w:t>Our Application Support Services include:</w:t>
-      </w:r>
-    </w:p>
-    <w:p/>
-    <w:p>
-      <w:r>
-        <w:t>1.  Assistance with pre-application documentation</w:t>
-      </w:r>
-    </w:p>
-    <w:p>
-      <w:r>
-        <w:t>2.   Guidance on document verification and      attestation</w:t>
-      </w:r>
-    </w:p>
-    <w:p>
-      <w:r>
-        <w:t>3.  Help with booking the required appointments</w:t>
-      </w:r>
-    </w:p>
-    <w:p>
-      <w:r>
-        <w:t>4.  Walkthrough of the entire application process</w:t>
-      </w:r>
-    </w:p>
-    <w:p>
-      <w:r>
-        <w:t>5.  Support for any technical issues or errors faced during online submission</w:t>
-      </w:r>
-    </w:p>
-    <w:p>
-      <w:r>
-        <w:t>6. Assistance with tracking the application status</w:t>
-      </w:r>
-    </w:p>
-    <w:p/>
-    <w:p>
-      <w:r>
-        <w:t>VFS Appointment</w:t>
-      </w:r>
-    </w:p>
-    <w:p/>
-    <w:p>
-      <w:r>
-        <w:t xml:space="preserve">We also offer assistance with VFS appointments for passport services. VFS Global is a trusted partner for various consulates and embassies, and our team can help you secure an appointment at your preferred VFS </w:t>
-      </w:r>
-      <w:proofErr w:type="spellStart"/>
-      <w:r>
-        <w:t>center</w:t>
-      </w:r>
-      <w:proofErr w:type="spellEnd"/>
-      <w:r>
-        <w:t>.</w:t>
-      </w:r>
-    </w:p>
-    <w:p/>
-    <w:p>
-      <w:r>
-        <w:t>Our VFS Appointment Service Includes:</w:t>
-      </w:r>
-    </w:p>
-    <w:p/>
-    <w:p>
-      <w:r>
-        <w:t>1. Detailed information on the required documents for your specific visa category</w:t>
-      </w:r>
-    </w:p>
-    <w:p>
-      <w:r>
-        <w:t>2. Assistance with completing the online application form</w:t>
-      </w:r>
-    </w:p>
-    <w:p>
-      <w:r>
-        <w:t>3. Guidance on the VFS appointment booking process</w:t>
-      </w:r>
-    </w:p>
-    <w:p>
-      <w:r>
-        <w:t>4.  Reminders and notifications about your scheduled appointment</w:t>
-      </w:r>
-    </w:p>
-    <w:p>
-      <w:r>
-        <w:t>5. Support in case of any rescheduling or cancellation requirements</w:t>
-      </w:r>
-    </w:p>
-    <w:p>
-      <w:r>
-        <w:t>6. Tips and advice for a smooth VFS appointment experience</w:t>
-      </w:r>
-    </w:p>
-    <w:p/>
-    <w:p>
-      <w:r>
-        <w:t xml:space="preserve">Contact us today to avail our professional services for passport fresher/renewal and application support. Our team is ready to assist you and make the entire process as seamless as possible. Together, we can ensure that you get hassle-free service </w:t>
-      </w:r>
-    </w:p>
-    <w:p>
-      <w:r>
-        <w:t xml:space="preserve">                       Contact details </w:t>
-      </w:r>
-    </w:p>
-    <w:p>
-      <w:r>
-        <w:t>(</w:t>
-      </w:r>
-      <w:proofErr w:type="spellStart"/>
-      <w:r>
-        <w:t>Plz</w:t>
-      </w:r>
-      <w:proofErr w:type="spellEnd"/>
-      <w:r>
-        <w:t xml:space="preserve"> provide this no +918847271865) only here</w:t>
-      </w:r>
+        <w:t xml:space="preserve"> provide this no +918847271865) only </w:t>
+      </w:r>
+      <w:proofErr w:type="gramStart"/>
+      <w:r>
+        <w:t>here</w:t>
+      </w:r>
+      <w:proofErr w:type="gramEnd"/>
     </w:p>
     <w:sectPr>
       <w:pgSz w:w="11906" w:h="16838"/>

</xml_diff>